<commit_message>
Add: tai lieu + Update: admin folder
</commit_message>
<xml_diff>
--- a/tai_lieu/Mô tả Đồ án BÁN HÀNG.docx
+++ b/tai_lieu/Mô tả Đồ án BÁN HÀNG.docx
@@ -17,23 +17,7 @@
           <w:sz w:val="32"/>
           <w:szCs w:val="32"/>
         </w:rPr>
-        <w:t>WEBSITE C</w:t>
-      </w:r>
-      <w:r>
-        <w:rPr>
-          <w:b/>
-          <w:sz w:val="32"/>
-          <w:szCs w:val="32"/>
-        </w:rPr>
-        <w:t>Ử</w:t>
-      </w:r>
-      <w:r>
-        <w:rPr>
-          <w:b/>
-          <w:sz w:val="32"/>
-          <w:szCs w:val="32"/>
-        </w:rPr>
-        <w:t>A HÀNG BÁNH</w:t>
+        <w:t>WEBSITE CỬA HÀNG BÁNH</w:t>
       </w:r>
     </w:p>
     <w:p>
@@ -63,107 +47,27 @@
           <w:sz w:val="26"/>
           <w:szCs w:val="26"/>
         </w:rPr>
-        <w:t>Đ</w:t>
-      </w:r>
+        <w:t>Đối tượng sử dụng</w:t>
+      </w:r>
+    </w:p>
+    <w:p>
+      <w:pPr>
+        <w:numPr>
+          <w:ilvl w:val="1"/>
+          <w:numId w:val="1"/>
+        </w:numPr>
+        <w:rPr>
+          <w:sz w:val="24"/>
+          <w:szCs w:val="24"/>
+        </w:rPr>
+      </w:pPr>
       <w:r>
         <w:rPr>
           <w:b/>
-          <w:sz w:val="26"/>
-          <w:szCs w:val="26"/>
-        </w:rPr>
-        <w:t>ố</w:t>
-      </w:r>
-      <w:r>
-        <w:rPr>
-          <w:b/>
-          <w:sz w:val="26"/>
-          <w:szCs w:val="26"/>
-        </w:rPr>
-        <w:t>i tư</w:t>
-      </w:r>
-      <w:r>
-        <w:rPr>
-          <w:b/>
-          <w:sz w:val="26"/>
-          <w:szCs w:val="26"/>
-        </w:rPr>
-        <w:t>ợ</w:t>
-      </w:r>
-      <w:r>
-        <w:rPr>
-          <w:b/>
-          <w:sz w:val="26"/>
-          <w:szCs w:val="26"/>
-        </w:rPr>
-        <w:t>ng s</w:t>
-      </w:r>
-      <w:r>
-        <w:rPr>
-          <w:b/>
-          <w:sz w:val="26"/>
-          <w:szCs w:val="26"/>
-        </w:rPr>
-        <w:t>ử</w:t>
-      </w:r>
-      <w:r>
-        <w:rPr>
-          <w:b/>
-          <w:sz w:val="26"/>
-          <w:szCs w:val="26"/>
-        </w:rPr>
-        <w:t xml:space="preserve"> d</w:t>
-      </w:r>
-      <w:r>
-        <w:rPr>
-          <w:b/>
-          <w:sz w:val="26"/>
-          <w:szCs w:val="26"/>
-        </w:rPr>
-        <w:t>ụ</w:t>
-      </w:r>
-      <w:r>
-        <w:rPr>
-          <w:b/>
-          <w:sz w:val="26"/>
-          <w:szCs w:val="26"/>
-        </w:rPr>
-        <w:t>ng</w:t>
-      </w:r>
-    </w:p>
-    <w:p>
-      <w:pPr>
-        <w:numPr>
-          <w:ilvl w:val="1"/>
-          <w:numId w:val="1"/>
-        </w:numPr>
-        <w:rPr>
-          <w:sz w:val="24"/>
-          <w:szCs w:val="24"/>
-        </w:rPr>
-      </w:pPr>
-      <w:r>
-        <w:rPr>
-          <w:b/>
-          <w:sz w:val="24"/>
-          <w:szCs w:val="24"/>
-        </w:rPr>
-        <w:t>Khách hàng không tài kho</w:t>
-      </w:r>
-      <w:r>
-        <w:rPr>
-          <w:b/>
-          <w:sz w:val="24"/>
-          <w:szCs w:val="24"/>
-        </w:rPr>
-        <w:t>ả</w:t>
-      </w:r>
-      <w:r>
-        <w:rPr>
-          <w:b/>
-          <w:sz w:val="24"/>
-          <w:szCs w:val="24"/>
-        </w:rPr>
-        <w:t>n</w:t>
+          <w:sz w:val="24"/>
+          <w:szCs w:val="24"/>
+        </w:rPr>
+        <w:t>Khách hàng không tài khoản</w:t>
       </w:r>
     </w:p>
     <w:p>
@@ -182,35 +86,7 @@
           <w:sz w:val="24"/>
           <w:szCs w:val="24"/>
         </w:rPr>
-        <w:t>Tìm s</w:t>
-      </w:r>
-      <w:r>
-        <w:rPr>
-          <w:sz w:val="24"/>
-          <w:szCs w:val="24"/>
-        </w:rPr>
-        <w:t>ả</w:t>
-      </w:r>
-      <w:r>
-        <w:rPr>
-          <w:sz w:val="24"/>
-          <w:szCs w:val="24"/>
-        </w:rPr>
-        <w:t>n ph</w:t>
-      </w:r>
-      <w:r>
-        <w:rPr>
-          <w:sz w:val="24"/>
-          <w:szCs w:val="24"/>
-        </w:rPr>
-        <w:t>ẩ</w:t>
-      </w:r>
-      <w:r>
-        <w:rPr>
-          <w:sz w:val="24"/>
-          <w:szCs w:val="24"/>
-        </w:rPr>
-        <w:t>m</w:t>
+        <w:t>Tìm sản phẩm</w:t>
       </w:r>
     </w:p>
     <w:p>
@@ -229,49 +105,7 @@
           <w:sz w:val="24"/>
           <w:szCs w:val="24"/>
         </w:rPr>
-        <w:t>Xem chi ti</w:t>
-      </w:r>
-      <w:r>
-        <w:rPr>
-          <w:sz w:val="24"/>
-          <w:szCs w:val="24"/>
-        </w:rPr>
-        <w:t>ế</w:t>
-      </w:r>
-      <w:r>
-        <w:rPr>
-          <w:sz w:val="24"/>
-          <w:szCs w:val="24"/>
-        </w:rPr>
-        <w:t>t s</w:t>
-      </w:r>
-      <w:r>
-        <w:rPr>
-          <w:sz w:val="24"/>
-          <w:szCs w:val="24"/>
-        </w:rPr>
-        <w:t>ả</w:t>
-      </w:r>
-      <w:r>
-        <w:rPr>
-          <w:sz w:val="24"/>
-          <w:szCs w:val="24"/>
-        </w:rPr>
-        <w:t>n ph</w:t>
-      </w:r>
-      <w:r>
-        <w:rPr>
-          <w:sz w:val="24"/>
-          <w:szCs w:val="24"/>
-        </w:rPr>
-        <w:t>ẩ</w:t>
-      </w:r>
-      <w:r>
-        <w:rPr>
-          <w:sz w:val="24"/>
-          <w:szCs w:val="24"/>
-        </w:rPr>
-        <w:t>m</w:t>
+        <w:t>Xem chi tiết sản phẩm</w:t>
       </w:r>
     </w:p>
     <w:p>
@@ -292,8 +126,182 @@
           <w:sz w:val="24"/>
           <w:szCs w:val="24"/>
         </w:rPr>
-        <w:t>Xem, thêm, s</w:t>
-      </w:r>
+        <w:t>Xem, thêm, sửa, xóa</w:t>
+      </w:r>
+      <w:r>
+        <w:rPr>
+          <w:sz w:val="24"/>
+          <w:szCs w:val="24"/>
+        </w:rPr>
+        <w:t xml:space="preserve"> giỏ hàng</w:t>
+      </w:r>
+    </w:p>
+    <w:p>
+      <w:pPr>
+        <w:numPr>
+          <w:ilvl w:val="1"/>
+          <w:numId w:val="1"/>
+        </w:numPr>
+        <w:rPr>
+          <w:sz w:val="24"/>
+          <w:szCs w:val="24"/>
+        </w:rPr>
+      </w:pPr>
+      <w:r>
+        <w:rPr>
+          <w:b/>
+          <w:sz w:val="24"/>
+          <w:szCs w:val="24"/>
+        </w:rPr>
+        <w:t>Khách hàng có tài khoản</w:t>
+      </w:r>
+    </w:p>
+    <w:p>
+      <w:pPr>
+        <w:numPr>
+          <w:ilvl w:val="2"/>
+          <w:numId w:val="1"/>
+        </w:numPr>
+        <w:rPr>
+          <w:sz w:val="24"/>
+          <w:szCs w:val="24"/>
+        </w:rPr>
+      </w:pPr>
+      <w:r>
+        <w:rPr>
+          <w:sz w:val="24"/>
+          <w:szCs w:val="24"/>
+        </w:rPr>
+        <w:t>Có đầy đủ</w:t>
+      </w:r>
+    </w:p>
+    <w:p>
+      <w:pPr>
+        <w:numPr>
+          <w:ilvl w:val="2"/>
+          <w:numId w:val="1"/>
+        </w:numPr>
+        <w:rPr>
+          <w:sz w:val="24"/>
+          <w:szCs w:val="24"/>
+        </w:rPr>
+      </w:pPr>
+      <w:r>
+        <w:rPr>
+          <w:sz w:val="24"/>
+          <w:szCs w:val="24"/>
+        </w:rPr>
+        <w:t>Đăng nhập, đăng xuất</w:t>
+      </w:r>
+    </w:p>
+    <w:p>
+      <w:pPr>
+        <w:numPr>
+          <w:ilvl w:val="2"/>
+          <w:numId w:val="1"/>
+        </w:numPr>
+        <w:rPr>
+          <w:sz w:val="24"/>
+          <w:szCs w:val="24"/>
+        </w:rPr>
+      </w:pPr>
+      <w:r>
+        <w:rPr>
+          <w:sz w:val="24"/>
+          <w:szCs w:val="24"/>
+          <w:lang w:val="en-US"/>
+        </w:rPr>
+        <w:t>Đặt hàng</w:t>
+      </w:r>
+    </w:p>
+    <w:p>
+      <w:pPr>
+        <w:numPr>
+          <w:ilvl w:val="2"/>
+          <w:numId w:val="1"/>
+        </w:numPr>
+        <w:rPr>
+          <w:sz w:val="24"/>
+          <w:szCs w:val="24"/>
+        </w:rPr>
+      </w:pPr>
+      <w:r>
+        <w:rPr>
+          <w:sz w:val="24"/>
+          <w:szCs w:val="24"/>
+        </w:rPr>
+        <w:t>Xem lịch sử mua hàng</w:t>
+      </w:r>
+    </w:p>
+    <w:p>
+      <w:pPr>
+        <w:numPr>
+          <w:ilvl w:val="2"/>
+          <w:numId w:val="1"/>
+        </w:numPr>
+        <w:rPr>
+          <w:sz w:val="24"/>
+          <w:szCs w:val="24"/>
+        </w:rPr>
+      </w:pPr>
+      <w:r>
+        <w:rPr>
+          <w:sz w:val="24"/>
+          <w:szCs w:val="24"/>
+        </w:rPr>
+        <w:t>Giảm 10% đơn hàng</w:t>
+      </w:r>
+    </w:p>
+    <w:p>
+      <w:pPr>
+        <w:numPr>
+          <w:ilvl w:val="1"/>
+          <w:numId w:val="1"/>
+        </w:numPr>
+        <w:rPr>
+          <w:sz w:val="24"/>
+          <w:szCs w:val="24"/>
+        </w:rPr>
+      </w:pPr>
+      <w:r>
+        <w:rPr>
+          <w:b/>
+          <w:sz w:val="24"/>
+          <w:szCs w:val="24"/>
+        </w:rPr>
+        <w:t>Nhân viên</w:t>
+      </w:r>
+    </w:p>
+    <w:p>
+      <w:pPr>
+        <w:numPr>
+          <w:ilvl w:val="2"/>
+          <w:numId w:val="1"/>
+        </w:numPr>
+        <w:rPr>
+          <w:sz w:val="24"/>
+          <w:szCs w:val="24"/>
+        </w:rPr>
+      </w:pPr>
+      <w:r>
+        <w:rPr>
+          <w:sz w:val="24"/>
+          <w:szCs w:val="24"/>
+        </w:rPr>
+        <w:t>Đăng nhập, đăng xuất</w:t>
+      </w:r>
+    </w:p>
+    <w:p>
+      <w:pPr>
+        <w:numPr>
+          <w:ilvl w:val="2"/>
+          <w:numId w:val="1"/>
+        </w:numPr>
+        <w:rPr>
+          <w:sz w:val="24"/>
+          <w:szCs w:val="24"/>
+        </w:rPr>
+      </w:pPr>
       <w:r>
         <w:rPr>
           <w:i/>
@@ -301,8 +309,53 @@
           <w:sz w:val="24"/>
           <w:szCs w:val="24"/>
         </w:rPr>
-        <w:t>ử</w:t>
-      </w:r>
+        <w:t>Xem, thêm, sửa, xóa</w:t>
+      </w:r>
+      <w:r>
+        <w:rPr>
+          <w:sz w:val="24"/>
+          <w:szCs w:val="24"/>
+        </w:rPr>
+        <w:t xml:space="preserve"> sản phẩm</w:t>
+      </w:r>
+    </w:p>
+    <w:p>
+      <w:pPr>
+        <w:numPr>
+          <w:ilvl w:val="2"/>
+          <w:numId w:val="1"/>
+        </w:numPr>
+        <w:rPr>
+          <w:sz w:val="24"/>
+          <w:szCs w:val="24"/>
+        </w:rPr>
+      </w:pPr>
+      <w:r>
+        <w:rPr>
+          <w:sz w:val="24"/>
+          <w:szCs w:val="24"/>
+        </w:rPr>
+        <w:t>Thay đổi tình trạng đơn</w:t>
+      </w:r>
+      <w:r>
+        <w:rPr>
+          <w:sz w:val="24"/>
+          <w:szCs w:val="24"/>
+        </w:rPr>
+        <w:t xml:space="preserve"> hàng</w:t>
+      </w:r>
+    </w:p>
+    <w:p>
+      <w:pPr>
+        <w:numPr>
+          <w:ilvl w:val="2"/>
+          <w:numId w:val="1"/>
+        </w:numPr>
+        <w:rPr>
+          <w:sz w:val="24"/>
+          <w:szCs w:val="24"/>
+        </w:rPr>
+      </w:pPr>
       <w:r>
         <w:rPr>
           <w:i/>
@@ -310,28 +363,41 @@
           <w:sz w:val="24"/>
           <w:szCs w:val="24"/>
         </w:rPr>
-        <w:t>a, xóa</w:t>
-      </w:r>
-      <w:r>
-        <w:rPr>
-          <w:sz w:val="24"/>
-          <w:szCs w:val="24"/>
-        </w:rPr>
-        <w:t xml:space="preserve"> gi</w:t>
-      </w:r>
-      <w:r>
-        <w:rPr>
-          <w:sz w:val="24"/>
-          <w:szCs w:val="24"/>
-        </w:rPr>
-        <w:t>ỏ</w:t>
-      </w:r>
-      <w:r>
-        <w:rPr>
-          <w:sz w:val="24"/>
-          <w:szCs w:val="24"/>
-        </w:rPr>
-        <w:t xml:space="preserve"> hàng</w:t>
+        <w:t>Xem, thêm, sửa, xóa</w:t>
+      </w:r>
+      <w:r>
+        <w:rPr>
+          <w:sz w:val="24"/>
+          <w:szCs w:val="24"/>
+        </w:rPr>
+        <w:t xml:space="preserve"> </w:t>
+      </w:r>
+      <w:r>
+        <w:rPr>
+          <w:sz w:val="24"/>
+          <w:szCs w:val="24"/>
+        </w:rPr>
+        <w:t>khách hàng</w:t>
+      </w:r>
+    </w:p>
+    <w:p>
+      <w:pPr>
+        <w:numPr>
+          <w:ilvl w:val="1"/>
+          <w:numId w:val="1"/>
+        </w:numPr>
+        <w:rPr>
+          <w:sz w:val="24"/>
+          <w:szCs w:val="24"/>
+        </w:rPr>
+      </w:pPr>
+      <w:r>
+        <w:rPr>
+          <w:b/>
+          <w:sz w:val="24"/>
+          <w:szCs w:val="24"/>
+        </w:rPr>
+        <w:t>Quản lý siêu cấp</w:t>
       </w:r>
     </w:p>
     <w:p>
@@ -350,277 +416,7 @@
           <w:sz w:val="24"/>
           <w:szCs w:val="24"/>
         </w:rPr>
-        <w:t>Thanh toán</w:t>
-      </w:r>
-    </w:p>
-    <w:p>
-      <w:pPr>
-        <w:numPr>
-          <w:ilvl w:val="1"/>
-          <w:numId w:val="1"/>
-        </w:numPr>
-        <w:rPr>
-          <w:sz w:val="24"/>
-          <w:szCs w:val="24"/>
-        </w:rPr>
-      </w:pPr>
-      <w:r>
-        <w:rPr>
-          <w:b/>
-          <w:sz w:val="24"/>
-          <w:szCs w:val="24"/>
-        </w:rPr>
-        <w:t>Khách hàng có tài kho</w:t>
-      </w:r>
-      <w:r>
-        <w:rPr>
-          <w:b/>
-          <w:sz w:val="24"/>
-          <w:szCs w:val="24"/>
-        </w:rPr>
-        <w:t>ả</w:t>
-      </w:r>
-      <w:r>
-        <w:rPr>
-          <w:b/>
-          <w:sz w:val="24"/>
-          <w:szCs w:val="24"/>
-        </w:rPr>
-        <w:t>n</w:t>
-      </w:r>
-    </w:p>
-    <w:p>
-      <w:pPr>
-        <w:numPr>
-          <w:ilvl w:val="2"/>
-          <w:numId w:val="1"/>
-        </w:numPr>
-        <w:rPr>
-          <w:sz w:val="24"/>
-          <w:szCs w:val="24"/>
-        </w:rPr>
-      </w:pPr>
-      <w:r>
-        <w:rPr>
-          <w:sz w:val="24"/>
-          <w:szCs w:val="24"/>
-        </w:rPr>
-        <w:t>Có đ</w:t>
-      </w:r>
-      <w:r>
-        <w:rPr>
-          <w:sz w:val="24"/>
-          <w:szCs w:val="24"/>
-        </w:rPr>
-        <w:t>ầ</w:t>
-      </w:r>
-      <w:r>
-        <w:rPr>
-          <w:sz w:val="24"/>
-          <w:szCs w:val="24"/>
-        </w:rPr>
-        <w:t>y đ</w:t>
-      </w:r>
-      <w:r>
-        <w:rPr>
-          <w:sz w:val="24"/>
-          <w:szCs w:val="24"/>
-        </w:rPr>
-        <w:t>ủ</w:t>
-      </w:r>
-    </w:p>
-    <w:p>
-      <w:pPr>
-        <w:numPr>
-          <w:ilvl w:val="2"/>
-          <w:numId w:val="1"/>
-        </w:numPr>
-        <w:rPr>
-          <w:sz w:val="24"/>
-          <w:szCs w:val="24"/>
-        </w:rPr>
-      </w:pPr>
-      <w:r>
-        <w:rPr>
-          <w:sz w:val="24"/>
-          <w:szCs w:val="24"/>
-        </w:rPr>
-        <w:t>Đăng nh</w:t>
-      </w:r>
-      <w:r>
-        <w:rPr>
-          <w:sz w:val="24"/>
-          <w:szCs w:val="24"/>
-        </w:rPr>
-        <w:t>ậ</w:t>
-      </w:r>
-      <w:r>
-        <w:rPr>
-          <w:sz w:val="24"/>
-          <w:szCs w:val="24"/>
-        </w:rPr>
-        <w:t>p, đăng xu</w:t>
-      </w:r>
-      <w:r>
-        <w:rPr>
-          <w:sz w:val="24"/>
-          <w:szCs w:val="24"/>
-        </w:rPr>
-        <w:t>ấ</w:t>
-      </w:r>
-      <w:r>
-        <w:rPr>
-          <w:sz w:val="24"/>
-          <w:szCs w:val="24"/>
-        </w:rPr>
-        <w:t>t</w:t>
-      </w:r>
-    </w:p>
-    <w:p>
-      <w:pPr>
-        <w:numPr>
-          <w:ilvl w:val="2"/>
-          <w:numId w:val="1"/>
-        </w:numPr>
-        <w:rPr>
-          <w:sz w:val="24"/>
-          <w:szCs w:val="24"/>
-        </w:rPr>
-      </w:pPr>
-      <w:r>
-        <w:rPr>
-          <w:sz w:val="24"/>
-          <w:szCs w:val="24"/>
-        </w:rPr>
-        <w:t>Xem l</w:t>
-      </w:r>
-      <w:r>
-        <w:rPr>
-          <w:sz w:val="24"/>
-          <w:szCs w:val="24"/>
-        </w:rPr>
-        <w:t>ị</w:t>
-      </w:r>
-      <w:r>
-        <w:rPr>
-          <w:sz w:val="24"/>
-          <w:szCs w:val="24"/>
-        </w:rPr>
-        <w:t>ch s</w:t>
-      </w:r>
-      <w:r>
-        <w:rPr>
-          <w:sz w:val="24"/>
-          <w:szCs w:val="24"/>
-        </w:rPr>
-        <w:t>ử</w:t>
-      </w:r>
-      <w:r>
-        <w:rPr>
-          <w:sz w:val="24"/>
-          <w:szCs w:val="24"/>
-        </w:rPr>
-        <w:t xml:space="preserve"> mua hàng</w:t>
-      </w:r>
-    </w:p>
-    <w:p>
-      <w:pPr>
-        <w:numPr>
-          <w:ilvl w:val="2"/>
-          <w:numId w:val="1"/>
-        </w:numPr>
-        <w:rPr>
-          <w:sz w:val="24"/>
-          <w:szCs w:val="24"/>
-        </w:rPr>
-      </w:pPr>
-      <w:r>
-        <w:rPr>
-          <w:sz w:val="24"/>
-          <w:szCs w:val="24"/>
-        </w:rPr>
-        <w:t>Gi</w:t>
-      </w:r>
-      <w:r>
-        <w:rPr>
-          <w:sz w:val="24"/>
-          <w:szCs w:val="24"/>
-        </w:rPr>
-        <w:t>ả</w:t>
-      </w:r>
-      <w:r>
-        <w:rPr>
-          <w:sz w:val="24"/>
-          <w:szCs w:val="24"/>
-        </w:rPr>
-        <w:t>m 10% đơn hàng</w:t>
-      </w:r>
-    </w:p>
-    <w:p>
-      <w:pPr>
-        <w:numPr>
-          <w:ilvl w:val="1"/>
-          <w:numId w:val="1"/>
-        </w:numPr>
-        <w:rPr>
-          <w:sz w:val="24"/>
-          <w:szCs w:val="24"/>
-        </w:rPr>
-      </w:pPr>
-      <w:r>
-        <w:rPr>
-          <w:b/>
-          <w:sz w:val="24"/>
-          <w:szCs w:val="24"/>
-        </w:rPr>
-        <w:t>Nhân viên</w:t>
-      </w:r>
-    </w:p>
-    <w:p>
-      <w:pPr>
-        <w:numPr>
-          <w:ilvl w:val="2"/>
-          <w:numId w:val="1"/>
-        </w:numPr>
-        <w:rPr>
-          <w:sz w:val="24"/>
-          <w:szCs w:val="24"/>
-        </w:rPr>
-      </w:pPr>
-      <w:r>
-        <w:rPr>
-          <w:sz w:val="24"/>
-          <w:szCs w:val="24"/>
-        </w:rPr>
-        <w:t>Đăng nh</w:t>
-      </w:r>
-      <w:r>
-        <w:rPr>
-          <w:sz w:val="24"/>
-          <w:szCs w:val="24"/>
-        </w:rPr>
-        <w:t>ậ</w:t>
-      </w:r>
-      <w:r>
-        <w:rPr>
-          <w:sz w:val="24"/>
-          <w:szCs w:val="24"/>
-        </w:rPr>
-        <w:t>p, đăng xu</w:t>
-      </w:r>
-      <w:r>
-        <w:rPr>
-          <w:sz w:val="24"/>
-          <w:szCs w:val="24"/>
-        </w:rPr>
-        <w:t>ấ</w:t>
-      </w:r>
-      <w:r>
-        <w:rPr>
-          <w:sz w:val="24"/>
-          <w:szCs w:val="24"/>
-        </w:rPr>
-        <w:t>t</w:t>
+        <w:t>Đầy đủ của admin thông thường</w:t>
       </w:r>
     </w:p>
     <w:p>
@@ -641,8 +437,23 @@
           <w:sz w:val="24"/>
           <w:szCs w:val="24"/>
         </w:rPr>
-        <w:t>Xem, thêm, s</w:t>
-      </w:r>
+        <w:t>Xem, thêm, sửa, xóa</w:t>
+      </w:r>
+      <w:r>
+        <w:rPr>
+          <w:sz w:val="24"/>
+          <w:szCs w:val="24"/>
+        </w:rPr>
+        <w:t xml:space="preserve"> thể loại</w:t>
+      </w:r>
+    </w:p>
+    <w:p>
+      <w:pPr>
+        <w:numPr>
+          <w:ilvl w:val="2"/>
+          <w:numId w:val="1"/>
+        </w:numPr>
+      </w:pPr>
       <w:r>
         <w:rPr>
           <w:i/>
@@ -650,7 +461,25 @@
           <w:sz w:val="24"/>
           <w:szCs w:val="24"/>
         </w:rPr>
-        <w:t>ử</w:t>
+        <w:t>Xem, thêm, sửa, xóa</w:t>
+      </w:r>
+      <w:r>
+        <w:t xml:space="preserve"> nhân viên</w:t>
+      </w:r>
+    </w:p>
+    <w:p>
+      <w:pPr>
+        <w:numPr>
+          <w:ilvl w:val="2"/>
+          <w:numId w:val="1"/>
+        </w:numPr>
+      </w:pPr>
+      <w:r>
+        <w:rPr>
+          <w:sz w:val="24"/>
+          <w:szCs w:val="24"/>
+        </w:rPr>
+        <w:t xml:space="preserve">Sửa chính sách giảm giá ( </w:t>
       </w:r>
       <w:r>
         <w:rPr>
@@ -659,257 +488,19 @@
           <w:sz w:val="24"/>
           <w:szCs w:val="24"/>
         </w:rPr>
-        <w:t>a, xóa</w:t>
-      </w:r>
-      <w:r>
-        <w:rPr>
-          <w:sz w:val="24"/>
-          <w:szCs w:val="24"/>
-        </w:rPr>
-        <w:t xml:space="preserve"> s</w:t>
-      </w:r>
-      <w:r>
-        <w:rPr>
-          <w:sz w:val="24"/>
-          <w:szCs w:val="24"/>
-        </w:rPr>
-        <w:t>ả</w:t>
-      </w:r>
-      <w:r>
-        <w:rPr>
-          <w:sz w:val="24"/>
-          <w:szCs w:val="24"/>
-        </w:rPr>
-        <w:t>n ph</w:t>
-      </w:r>
-      <w:r>
-        <w:rPr>
-          <w:sz w:val="24"/>
-          <w:szCs w:val="24"/>
-        </w:rPr>
-        <w:t>ẩ</w:t>
-      </w:r>
-      <w:r>
-        <w:rPr>
-          <w:sz w:val="24"/>
-          <w:szCs w:val="24"/>
-        </w:rPr>
-        <w:t>m</w:t>
-      </w:r>
-    </w:p>
-    <w:p>
-      <w:pPr>
-        <w:numPr>
-          <w:ilvl w:val="2"/>
-          <w:numId w:val="1"/>
-        </w:numPr>
-        <w:rPr>
-          <w:sz w:val="24"/>
-          <w:szCs w:val="24"/>
-        </w:rPr>
-      </w:pPr>
-      <w:r>
-        <w:rPr>
-          <w:sz w:val="24"/>
-          <w:szCs w:val="24"/>
-        </w:rPr>
-        <w:t>Thay đ</w:t>
-      </w:r>
-      <w:r>
-        <w:rPr>
-          <w:sz w:val="24"/>
-          <w:szCs w:val="24"/>
-        </w:rPr>
-        <w:t>ổ</w:t>
-      </w:r>
-      <w:r>
-        <w:rPr>
-          <w:sz w:val="24"/>
-          <w:szCs w:val="24"/>
-        </w:rPr>
-        <w:t>i tình tr</w:t>
-      </w:r>
-      <w:r>
-        <w:rPr>
-          <w:sz w:val="24"/>
-          <w:szCs w:val="24"/>
-        </w:rPr>
-        <w:t>ạ</w:t>
-      </w:r>
-      <w:r>
-        <w:rPr>
-          <w:sz w:val="24"/>
-          <w:szCs w:val="24"/>
-        </w:rPr>
-        <w:t>ng đơn</w:t>
-      </w:r>
-    </w:p>
-    <w:p>
-      <w:pPr>
-        <w:numPr>
-          <w:ilvl w:val="1"/>
-          <w:numId w:val="1"/>
-        </w:numPr>
-        <w:rPr>
-          <w:sz w:val="24"/>
-          <w:szCs w:val="24"/>
-        </w:rPr>
-      </w:pPr>
+        <w:t xml:space="preserve">1 biến </w:t>
+      </w:r>
       <w:r>
         <w:rPr>
           <w:b/>
-          <w:sz w:val="24"/>
-          <w:szCs w:val="24"/>
-        </w:rPr>
-        <w:t>Qu</w:t>
-      </w:r>
-      <w:r>
-        <w:rPr>
-          <w:b/>
-          <w:sz w:val="24"/>
-          <w:szCs w:val="24"/>
-        </w:rPr>
-        <w:t>ả</w:t>
-      </w:r>
-      <w:r>
-        <w:rPr>
-          <w:b/>
-          <w:sz w:val="24"/>
-          <w:szCs w:val="24"/>
-        </w:rPr>
-        <w:t>n lý siêu c</w:t>
-      </w:r>
-      <w:r>
-        <w:rPr>
-          <w:b/>
-          <w:sz w:val="24"/>
-          <w:szCs w:val="24"/>
-        </w:rPr>
-        <w:t>ấ</w:t>
-      </w:r>
-      <w:r>
-        <w:rPr>
-          <w:b/>
-          <w:sz w:val="24"/>
-          <w:szCs w:val="24"/>
-        </w:rPr>
-        <w:t>p</w:t>
-      </w:r>
-    </w:p>
-    <w:p>
-      <w:pPr>
-        <w:numPr>
-          <w:ilvl w:val="2"/>
-          <w:numId w:val="1"/>
-        </w:numPr>
-        <w:rPr>
-          <w:sz w:val="24"/>
-          <w:szCs w:val="24"/>
-        </w:rPr>
-      </w:pPr>
-      <w:r>
-        <w:rPr>
-          <w:sz w:val="24"/>
-          <w:szCs w:val="24"/>
-        </w:rPr>
-        <w:t>Đ</w:t>
-      </w:r>
-      <w:r>
-        <w:rPr>
-          <w:sz w:val="24"/>
-          <w:szCs w:val="24"/>
-        </w:rPr>
-        <w:t>ầ</w:t>
-      </w:r>
-      <w:r>
-        <w:rPr>
-          <w:sz w:val="24"/>
-          <w:szCs w:val="24"/>
-        </w:rPr>
-        <w:t>y đ</w:t>
-      </w:r>
-      <w:r>
-        <w:rPr>
-          <w:sz w:val="24"/>
-          <w:szCs w:val="24"/>
-        </w:rPr>
-        <w:t>ủ</w:t>
-      </w:r>
-      <w:r>
-        <w:rPr>
-          <w:sz w:val="24"/>
-          <w:szCs w:val="24"/>
-        </w:rPr>
-        <w:t xml:space="preserve"> c</w:t>
-      </w:r>
-      <w:r>
-        <w:rPr>
-          <w:sz w:val="24"/>
-          <w:szCs w:val="24"/>
-        </w:rPr>
-        <w:t>ủ</w:t>
-      </w:r>
-      <w:r>
-        <w:rPr>
-          <w:sz w:val="24"/>
-          <w:szCs w:val="24"/>
-        </w:rPr>
-        <w:t>a admin thông thư</w:t>
-      </w:r>
-      <w:r>
-        <w:rPr>
-          <w:sz w:val="24"/>
-          <w:szCs w:val="24"/>
-        </w:rPr>
-        <w:t>ờ</w:t>
-      </w:r>
-      <w:r>
-        <w:rPr>
-          <w:sz w:val="24"/>
-          <w:szCs w:val="24"/>
-        </w:rPr>
-        <w:t>ng</w:t>
-      </w:r>
-    </w:p>
-    <w:p>
-      <w:pPr>
-        <w:numPr>
-          <w:ilvl w:val="2"/>
-          <w:numId w:val="1"/>
-        </w:numPr>
-        <w:rPr>
-          <w:sz w:val="24"/>
-          <w:szCs w:val="24"/>
-        </w:rPr>
-      </w:pPr>
-      <w:r>
-        <w:rPr>
+          <w:bCs/>
           <w:i/>
           <w:iCs/>
           <w:sz w:val="24"/>
           <w:szCs w:val="24"/>
         </w:rPr>
-        <w:t>Xem, thêm, sửa, xóa</w:t>
-      </w:r>
-      <w:r>
-        <w:rPr>
-          <w:sz w:val="24"/>
-          <w:szCs w:val="24"/>
-        </w:rPr>
-        <w:t xml:space="preserve"> thể loại</w:t>
-      </w:r>
-    </w:p>
-    <w:p>
-      <w:pPr>
-        <w:numPr>
-          <w:ilvl w:val="2"/>
-          <w:numId w:val="1"/>
-        </w:numPr>
-        <w:rPr>
-          <w:sz w:val="24"/>
-          <w:szCs w:val="24"/>
-        </w:rPr>
-      </w:pPr>
+        <w:t>discount</w:t>
+      </w:r>
       <w:r>
         <w:rPr>
           <w:i/>
@@ -917,58 +508,8 @@
           <w:sz w:val="24"/>
           <w:szCs w:val="24"/>
         </w:rPr>
-        <w:t>Xem, thêm, sửa, xóa</w:t>
-      </w:r>
-      <w:r>
-        <w:rPr>
-          <w:sz w:val="24"/>
-          <w:szCs w:val="24"/>
-        </w:rPr>
-        <w:t xml:space="preserve"> </w:t>
-      </w:r>
-      <w:r>
-        <w:rPr>
-          <w:sz w:val="24"/>
-          <w:szCs w:val="24"/>
-        </w:rPr>
-        <w:t>s</w:t>
-      </w:r>
-      <w:r>
-        <w:rPr>
-          <w:sz w:val="24"/>
-          <w:szCs w:val="24"/>
-        </w:rPr>
-        <w:t>ả</w:t>
-      </w:r>
-      <w:r>
-        <w:rPr>
-          <w:sz w:val="24"/>
-          <w:szCs w:val="24"/>
-        </w:rPr>
-        <w:t>n ph</w:t>
-      </w:r>
-      <w:r>
-        <w:rPr>
-          <w:sz w:val="24"/>
-          <w:szCs w:val="24"/>
-        </w:rPr>
-        <w:t>ẩ</w:t>
-      </w:r>
-      <w:r>
-        <w:rPr>
-          <w:sz w:val="24"/>
-          <w:szCs w:val="24"/>
-        </w:rPr>
-        <w:t>m</w:t>
-      </w:r>
-    </w:p>
-    <w:p>
-      <w:pPr>
-        <w:numPr>
-          <w:ilvl w:val="2"/>
-          <w:numId w:val="1"/>
-        </w:numPr>
-      </w:pPr>
+        <w:t xml:space="preserve"> được nhân với tổng giá trị giỏ hàng</w:t>
+      </w:r>
       <w:r>
         <w:rPr>
           <w:i/>
@@ -976,16 +517,16 @@
           <w:sz w:val="24"/>
           <w:szCs w:val="24"/>
         </w:rPr>
-        <w:t>Xem, thêm, sửa, xóa</w:t>
-      </w:r>
-      <w:r>
-        <w:t xml:space="preserve"> </w:t>
-      </w:r>
-      <w:r>
-        <w:t>nhân viên</w:t>
-      </w:r>
-    </w:p>
-    <w:p/>
+        <w:t xml:space="preserve"> sau khi “khách hàng có tài khoản” đặt hàng</w:t>
+      </w:r>
+      <w:r>
+        <w:rPr>
+          <w:sz w:val="24"/>
+          <w:szCs w:val="24"/>
+        </w:rPr>
+        <w:t>)</w:t>
+      </w:r>
+    </w:p>
     <w:sectPr>
       <w:pgSz w:w="11909" w:h="16834"/>
       <w:pgMar w:top="1440" w:right="1440" w:bottom="1440" w:left="1440" w:header="720" w:footer="720" w:gutter="0"/>

</xml_diff>

<commit_message>
update: chinh sua tai lieu
</commit_message>
<xml_diff>
--- a/tai_lieu/Mô tả Đồ án BÁN HÀNG.docx
+++ b/tai_lieu/Mô tả Đồ án BÁN HÀNG.docx
@@ -174,6 +174,13 @@
         </w:rPr>
         <w:t>Có đầy đủ</w:t>
       </w:r>
+      <w:r>
+        <w:rPr>
+          <w:sz w:val="24"/>
+          <w:szCs w:val="24"/>
+        </w:rPr>
+        <w:t xml:space="preserve"> của khách hàng thông thường</w:t>
+      </w:r>
     </w:p>
     <w:p>
       <w:pPr>
@@ -249,7 +256,14 @@
           <w:sz w:val="24"/>
           <w:szCs w:val="24"/>
         </w:rPr>
-        <w:t>Giảm 10% đơn hàng</w:t>
+        <w:t xml:space="preserve">Giảm </w:t>
+      </w:r>
+      <w:r>
+        <w:rPr>
+          <w:sz w:val="24"/>
+          <w:szCs w:val="24"/>
+        </w:rPr>
+        <w:t>% theo chương trình KM của cửa hàng với khách hàng có tài khoản</w:t>
       </w:r>
     </w:p>
     <w:p>
@@ -363,7 +377,7 @@
           <w:sz w:val="24"/>
           <w:szCs w:val="24"/>
         </w:rPr>
-        <w:t>Xem, thêm, sửa, xóa</w:t>
+        <w:t>Xem, sửa, xóa</w:t>
       </w:r>
       <w:r>
         <w:rPr>
@@ -479,52 +493,7 @@
           <w:sz w:val="24"/>
           <w:szCs w:val="24"/>
         </w:rPr>
-        <w:t xml:space="preserve">Sửa chính sách giảm giá ( </w:t>
-      </w:r>
-      <w:r>
-        <w:rPr>
-          <w:i/>
-          <w:iCs/>
-          <w:sz w:val="24"/>
-          <w:szCs w:val="24"/>
-        </w:rPr>
-        <w:t xml:space="preserve">1 biến </w:t>
-      </w:r>
-      <w:r>
-        <w:rPr>
-          <w:b/>
-          <w:bCs/>
-          <w:i/>
-          <w:iCs/>
-          <w:sz w:val="24"/>
-          <w:szCs w:val="24"/>
-        </w:rPr>
-        <w:t>discount</w:t>
-      </w:r>
-      <w:r>
-        <w:rPr>
-          <w:i/>
-          <w:iCs/>
-          <w:sz w:val="24"/>
-          <w:szCs w:val="24"/>
-        </w:rPr>
-        <w:t xml:space="preserve"> được nhân với tổng giá trị giỏ hàng</w:t>
-      </w:r>
-      <w:r>
-        <w:rPr>
-          <w:i/>
-          <w:iCs/>
-          <w:sz w:val="24"/>
-          <w:szCs w:val="24"/>
-        </w:rPr>
-        <w:t xml:space="preserve"> sau khi “khách hàng có tài khoản” đặt hàng</w:t>
-      </w:r>
-      <w:r>
-        <w:rPr>
-          <w:sz w:val="24"/>
-          <w:szCs w:val="24"/>
-        </w:rPr>
-        <w:t>)</w:t>
+        <w:t>Sửa chính sách giảm giá</w:t>
       </w:r>
     </w:p>
     <w:sectPr>

</xml_diff>